<commit_message>
fixed for larger screens and updated resume
</commit_message>
<xml_diff>
--- a/assets/resume.docx
+++ b/assets/resume.docx
@@ -46,56 +46,107 @@
         </w:rPr>
         <w:br/>
       </w:r>
-      <w:r>
-        <w:rPr>
-          <w:rFonts w:eastAsia="Times New Roman" w:cs="Times New Roman"/>
-          <w:kern w:val="0"/>
-          <w:sz w:val="22"/>
-          <w:szCs w:val="22"/>
-          <w14:ligatures w14:val="none"/>
-        </w:rPr>
-        <w:t>GitHub ‘</w:t>
-      </w:r>
-      <w:r>
-        <w:rPr>
-          <w:rFonts w:eastAsia="Times New Roman" w:cs="Times New Roman"/>
-          <w:kern w:val="0"/>
-          <w:sz w:val="22"/>
-          <w:szCs w:val="22"/>
-          <w14:ligatures w14:val="none"/>
-        </w:rPr>
-        <w:t>https://github.com/umar551869</w:t>
-      </w:r>
-      <w:r>
-        <w:rPr>
-          <w:rFonts w:eastAsia="Times New Roman" w:cs="Times New Roman"/>
-          <w:kern w:val="0"/>
-          <w:sz w:val="22"/>
-          <w:szCs w:val="22"/>
-          <w14:ligatures w14:val="none"/>
-        </w:rPr>
-        <w:t>’ . Portfolio ‘</w:t>
-      </w:r>
-      <w:r>
-        <w:rPr>
-          <w:rFonts w:eastAsia="Times New Roman" w:cs="Times New Roman"/>
-          <w:kern w:val="0"/>
-          <w:sz w:val="22"/>
-          <w:szCs w:val="22"/>
-          <w14:ligatures w14:val="none"/>
-        </w:rPr>
-        <w:t>https://my-resume-five-ecru.vercel.app/</w:t>
-      </w:r>
-      <w:r>
-        <w:rPr>
-          <w:rFonts w:eastAsia="Times New Roman" w:cs="Times New Roman"/>
-          <w:kern w:val="0"/>
-          <w:sz w:val="22"/>
-          <w:szCs w:val="22"/>
-          <w14:ligatures w14:val="none"/>
-        </w:rPr>
-        <w:t>’</w:t>
-      </w:r>
+      <w:hyperlink r:id="rId5" w:history="1">
+        <w:r>
+          <w:rPr>
+            <w:rStyle w:val="Hyperlink"/>
+            <w:rFonts w:eastAsia="Times New Roman" w:cs="Times New Roman"/>
+            <w:kern w:val="0"/>
+            <w:sz w:val="22"/>
+            <w:szCs w:val="22"/>
+            <w14:ligatures w14:val="none"/>
+          </w:rPr>
+          <w:t>Git</w:t>
+        </w:r>
+        <w:r>
+          <w:rPr>
+            <w:rStyle w:val="Hyperlink"/>
+            <w:rFonts w:eastAsia="Times New Roman" w:cs="Times New Roman"/>
+            <w:kern w:val="0"/>
+            <w:sz w:val="22"/>
+            <w:szCs w:val="22"/>
+            <w14:ligatures w14:val="none"/>
+          </w:rPr>
+          <w:t>H</w:t>
+        </w:r>
+        <w:r>
+          <w:rPr>
+            <w:rStyle w:val="Hyperlink"/>
+            <w:rFonts w:eastAsia="Times New Roman" w:cs="Times New Roman"/>
+            <w:kern w:val="0"/>
+            <w:sz w:val="22"/>
+            <w:szCs w:val="22"/>
+            <w14:ligatures w14:val="none"/>
+          </w:rPr>
+          <w:t>ub</w:t>
+        </w:r>
+      </w:hyperlink>
+      <w:r>
+        <w:rPr>
+          <w:rFonts w:eastAsia="Times New Roman" w:cs="Times New Roman"/>
+          <w:kern w:val="0"/>
+          <w:sz w:val="22"/>
+          <w:szCs w:val="22"/>
+          <w14:ligatures w14:val="none"/>
+        </w:rPr>
+        <w:t xml:space="preserve"> </w:t>
+      </w:r>
+      <w:r>
+        <w:rPr>
+          <w:rFonts w:eastAsia="Times New Roman" w:cs="Times New Roman"/>
+          <w:kern w:val="0"/>
+          <w:sz w:val="22"/>
+          <w:szCs w:val="22"/>
+          <w14:ligatures w14:val="none"/>
+        </w:rPr>
+        <w:t xml:space="preserve">. </w:t>
+      </w:r>
+      <w:hyperlink r:id="rId6" w:history="1">
+        <w:r>
+          <w:rPr>
+            <w:rStyle w:val="Hyperlink"/>
+            <w:rFonts w:eastAsia="Times New Roman" w:cs="Times New Roman"/>
+            <w:kern w:val="0"/>
+            <w:sz w:val="22"/>
+            <w:szCs w:val="22"/>
+            <w14:ligatures w14:val="none"/>
+          </w:rPr>
+          <w:t>Portfolio</w:t>
+        </w:r>
+      </w:hyperlink>
+      <w:r>
+        <w:rPr>
+          <w:rFonts w:eastAsia="Times New Roman" w:cs="Times New Roman"/>
+          <w:kern w:val="0"/>
+          <w:sz w:val="22"/>
+          <w:szCs w:val="22"/>
+          <w14:ligatures w14:val="none"/>
+        </w:rPr>
+        <w:t xml:space="preserve"> </w:t>
+      </w:r>
+      <w:r>
+        <w:rPr>
+          <w:rFonts w:eastAsia="Times New Roman" w:cs="Times New Roman"/>
+          <w:kern w:val="0"/>
+          <w:sz w:val="22"/>
+          <w:szCs w:val="22"/>
+          <w14:ligatures w14:val="none"/>
+        </w:rPr>
+        <w:t xml:space="preserve"> . </w:t>
+      </w:r>
+      <w:hyperlink r:id="rId7" w:history="1">
+        <w:r>
+          <w:rPr>
+            <w:rStyle w:val="Hyperlink"/>
+            <w:rFonts w:eastAsia="Times New Roman" w:cs="Times New Roman"/>
+            <w:kern w:val="0"/>
+            <w:sz w:val="22"/>
+            <w:szCs w:val="22"/>
+            <w14:ligatures w14:val="none"/>
+          </w:rPr>
+          <w:t>LinkedIn</w:t>
+        </w:r>
+      </w:hyperlink>
     </w:p>
     <w:p>
       <w:pPr>
@@ -167,7 +218,29 @@
           <w:szCs w:val="22"/>
           <w14:ligatures w14:val="none"/>
         </w:rPr>
-        <w:t>Aspiring Data Scientist with experience in building intelligent ML and deep learning models. Skilled in NLP, computer vision, multimodal systems (CLIP, Faiss), and large-scale data processing. Adept at deploying end-to-end AI solutions and extracting actionable insights. Seeking to contribute to data-driven teams solving impactful problems.</w:t>
+        <w:t xml:space="preserve">Aspiring Data Scientist with experience in building intelligent ML and deep learning models. Skilled in NLP, computer vision, multimodal systems (CLIP, </w:t>
+      </w:r>
+      <w:proofErr w:type="spellStart"/>
+      <w:r>
+        <w:rPr>
+          <w:rFonts w:eastAsia="Times New Roman" w:cs="Times New Roman"/>
+          <w:kern w:val="0"/>
+          <w:sz w:val="22"/>
+          <w:szCs w:val="22"/>
+          <w14:ligatures w14:val="none"/>
+        </w:rPr>
+        <w:t>Faiss</w:t>
+      </w:r>
+      <w:proofErr w:type="spellEnd"/>
+      <w:r>
+        <w:rPr>
+          <w:rFonts w:eastAsia="Times New Roman" w:cs="Times New Roman"/>
+          <w:kern w:val="0"/>
+          <w:sz w:val="22"/>
+          <w:szCs w:val="22"/>
+          <w14:ligatures w14:val="none"/>
+        </w:rPr>
+        <w:t>), and large-scale data processing. Adept at deploying end-to-end AI solutions and extracting actionable insights. Seeking to contribute to data-driven teams solving impactful problems.</w:t>
       </w:r>
     </w:p>
     <w:p>
@@ -348,7 +421,18 @@
           <w:szCs w:val="22"/>
           <w14:ligatures w14:val="none"/>
         </w:rPr>
-        <w:t xml:space="preserve"> Script</w:t>
+        <w:t xml:space="preserve"> </w:t>
+      </w:r>
+      <w:proofErr w:type="spellStart"/>
+      <w:r>
+        <w:rPr>
+          <w:rFonts w:eastAsia="Times New Roman" w:cs="Times New Roman"/>
+          <w:kern w:val="0"/>
+          <w:sz w:val="22"/>
+          <w:szCs w:val="22"/>
+          <w14:ligatures w14:val="none"/>
+        </w:rPr>
+        <w:t>Script</w:t>
       </w:r>
       <w:r>
         <w:rPr>
@@ -370,6 +454,7 @@
         </w:rPr>
         <w:t>Html,CSS</w:t>
       </w:r>
+      <w:proofErr w:type="spellEnd"/>
       <w:r>
         <w:rPr>
           <w:rFonts w:eastAsia="Times New Roman" w:cs="Times New Roman"/>
@@ -546,7 +631,95 @@
           <w:szCs w:val="22"/>
           <w14:ligatures w14:val="none"/>
         </w:rPr>
-        <w:t xml:space="preserve"> PyTorch, TensorFlow, Faiss, Jupyter, Git, Google Colab, Tableau, Power BI</w:t>
+        <w:t xml:space="preserve"> </w:t>
+      </w:r>
+      <w:proofErr w:type="spellStart"/>
+      <w:r>
+        <w:rPr>
+          <w:rFonts w:eastAsia="Times New Roman" w:cs="Times New Roman"/>
+          <w:kern w:val="0"/>
+          <w:sz w:val="22"/>
+          <w:szCs w:val="22"/>
+          <w14:ligatures w14:val="none"/>
+        </w:rPr>
+        <w:t>PyTorch</w:t>
+      </w:r>
+      <w:proofErr w:type="spellEnd"/>
+      <w:r>
+        <w:rPr>
+          <w:rFonts w:eastAsia="Times New Roman" w:cs="Times New Roman"/>
+          <w:kern w:val="0"/>
+          <w:sz w:val="22"/>
+          <w:szCs w:val="22"/>
+          <w14:ligatures w14:val="none"/>
+        </w:rPr>
+        <w:t xml:space="preserve">, TensorFlow, </w:t>
+      </w:r>
+      <w:proofErr w:type="spellStart"/>
+      <w:r>
+        <w:rPr>
+          <w:rFonts w:eastAsia="Times New Roman" w:cs="Times New Roman"/>
+          <w:kern w:val="0"/>
+          <w:sz w:val="22"/>
+          <w:szCs w:val="22"/>
+          <w14:ligatures w14:val="none"/>
+        </w:rPr>
+        <w:t>Faiss</w:t>
+      </w:r>
+      <w:proofErr w:type="spellEnd"/>
+      <w:r>
+        <w:rPr>
+          <w:rFonts w:eastAsia="Times New Roman" w:cs="Times New Roman"/>
+          <w:kern w:val="0"/>
+          <w:sz w:val="22"/>
+          <w:szCs w:val="22"/>
+          <w14:ligatures w14:val="none"/>
+        </w:rPr>
+        <w:t xml:space="preserve">, </w:t>
+      </w:r>
+      <w:proofErr w:type="spellStart"/>
+      <w:r>
+        <w:rPr>
+          <w:rFonts w:eastAsia="Times New Roman" w:cs="Times New Roman"/>
+          <w:kern w:val="0"/>
+          <w:sz w:val="22"/>
+          <w:szCs w:val="22"/>
+          <w14:ligatures w14:val="none"/>
+        </w:rPr>
+        <w:t>Jupyter</w:t>
+      </w:r>
+      <w:proofErr w:type="spellEnd"/>
+      <w:r>
+        <w:rPr>
+          <w:rFonts w:eastAsia="Times New Roman" w:cs="Times New Roman"/>
+          <w:kern w:val="0"/>
+          <w:sz w:val="22"/>
+          <w:szCs w:val="22"/>
+          <w14:ligatures w14:val="none"/>
+        </w:rPr>
+        <w:t xml:space="preserve">, Git, Google </w:t>
+      </w:r>
+      <w:proofErr w:type="spellStart"/>
+      <w:r>
+        <w:rPr>
+          <w:rFonts w:eastAsia="Times New Roman" w:cs="Times New Roman"/>
+          <w:kern w:val="0"/>
+          <w:sz w:val="22"/>
+          <w:szCs w:val="22"/>
+          <w14:ligatures w14:val="none"/>
+        </w:rPr>
+        <w:t>Colab</w:t>
+      </w:r>
+      <w:proofErr w:type="spellEnd"/>
+      <w:r>
+        <w:rPr>
+          <w:rFonts w:eastAsia="Times New Roman" w:cs="Times New Roman"/>
+          <w:kern w:val="0"/>
+          <w:sz w:val="22"/>
+          <w:szCs w:val="22"/>
+          <w14:ligatures w14:val="none"/>
+        </w:rPr>
+        <w:t>, Tableau, Power BI</w:t>
       </w:r>
     </w:p>
     <w:p>
@@ -627,7 +800,29 @@
           <w14:ligatures w14:val="none"/>
         </w:rPr>
         <w:br/>
-        <w:t>• Used MobileNet to classify food images and GPT-2 to generate cooking instructions.</w:t>
+        <w:t xml:space="preserve">• Used </w:t>
+      </w:r>
+      <w:proofErr w:type="spellStart"/>
+      <w:r>
+        <w:rPr>
+          <w:rFonts w:eastAsia="Times New Roman" w:cs="Times New Roman"/>
+          <w:kern w:val="0"/>
+          <w:sz w:val="22"/>
+          <w:szCs w:val="22"/>
+          <w14:ligatures w14:val="none"/>
+        </w:rPr>
+        <w:t>MobileNet</w:t>
+      </w:r>
+      <w:proofErr w:type="spellEnd"/>
+      <w:r>
+        <w:rPr>
+          <w:rFonts w:eastAsia="Times New Roman" w:cs="Times New Roman"/>
+          <w:kern w:val="0"/>
+          <w:sz w:val="22"/>
+          <w:szCs w:val="22"/>
+          <w14:ligatures w14:val="none"/>
+        </w:rPr>
+        <w:t xml:space="preserve"> to classify food images and GPT-2 to generate cooking instructions.</w:t>
       </w:r>
     </w:p>
     <w:p>
@@ -663,6 +858,7 @@
         </w:rPr>
         <w:t xml:space="preserve"> – </w:t>
       </w:r>
+      <w:proofErr w:type="spellStart"/>
       <w:r>
         <w:rPr>
           <w:rFonts w:eastAsia="Times New Roman" w:cs="Times New Roman"/>
@@ -673,7 +869,20 @@
           <w:szCs w:val="22"/>
           <w14:ligatures w14:val="none"/>
         </w:rPr>
-        <w:t>Faiss, OpenAI CLIP</w:t>
+        <w:t>Faiss</w:t>
+      </w:r>
+      <w:proofErr w:type="spellEnd"/>
+      <w:r>
+        <w:rPr>
+          <w:rFonts w:eastAsia="Times New Roman" w:cs="Times New Roman"/>
+          <w:i/>
+          <w:iCs/>
+          <w:kern w:val="0"/>
+          <w:sz w:val="22"/>
+          <w:szCs w:val="22"/>
+          <w14:ligatures w14:val="none"/>
+        </w:rPr>
+        <w:t>, OpenAI CLIP</w:t>
       </w:r>
       <w:r>
         <w:rPr>
@@ -817,6 +1026,7 @@
         </w:rPr>
         <w:t xml:space="preserve"> – </w:t>
       </w:r>
+      <w:proofErr w:type="spellStart"/>
       <w:r>
         <w:rPr>
           <w:rFonts w:eastAsia="Times New Roman" w:cs="Times New Roman"/>
@@ -829,6 +1039,7 @@
         </w:rPr>
         <w:t>Tsne</w:t>
       </w:r>
+      <w:proofErr w:type="spellEnd"/>
       <w:r>
         <w:rPr>
           <w:rFonts w:eastAsia="Times New Roman" w:cs="Times New Roman"/>
@@ -4270,6 +4481,7 @@
   <w:style w:type="character" w:default="1" w:styleId="DefaultParagraphFont">
     <w:name w:val="Default Paragraph Font"/>
     <w:uiPriority w:val="1"/>
+    <w:semiHidden/>
     <w:unhideWhenUsed/>
   </w:style>
   <w:style w:type="table" w:default="1" w:styleId="TableNormal">
@@ -4630,6 +4842,18 @@
       <w14:ligatures w14:val="none"/>
     </w:rPr>
   </w:style>
+  <w:style w:type="character" w:styleId="FollowedHyperlink">
+    <w:name w:val="FollowedHyperlink"/>
+    <w:basedOn w:val="DefaultParagraphFont"/>
+    <w:uiPriority w:val="99"/>
+    <w:semiHidden/>
+    <w:unhideWhenUsed/>
+    <w:rsid w:val="00D32710"/>
+    <w:rPr>
+      <w:color w:val="96607D" w:themeColor="followedHyperlink"/>
+      <w:u w:val="single"/>
+    </w:rPr>
+  </w:style>
 </w:styles>
 </file>
 

</xml_diff>